<commit_message>
Updates Access Control Web service design document with comments
</commit_message>
<xml_diff>
--- a/svc/AccessControl/doc/AccessControl Web Service Design.docx
+++ b/svc/AccessControl/doc/AccessControl Web Service Design.docx
@@ -163,10 +163,35 @@
         </w:numPr>
       </w:pPr>
       <w:r>
-        <w:t>Session Token is GUID represented via 32 alphanumerical characters</w:t>
-      </w:r>
-      <w:r>
-        <w:t xml:space="preserve"> passed via HTTP header X-Token</w:t>
+        <w:t xml:space="preserve">Session Token is GUID represented via </w:t>
+      </w:r>
+      <w:commentRangeStart w:id="1"/>
+      <w:r>
+        <w:t>32 alphanumerical characters</w:t>
+      </w:r>
+      <w:r>
+        <w:t xml:space="preserve"> </w:t>
+      </w:r>
+      <w:commentRangeEnd w:id="1"/>
+      <w:r>
+        <w:rPr>
+          <w:rStyle w:val="CommentReference"/>
+        </w:rPr>
+        <w:commentReference w:id="1"/>
+      </w:r>
+      <w:r>
+        <w:t xml:space="preserve">passed via HTTP header </w:t>
+      </w:r>
+      <w:commentRangeStart w:id="2"/>
+      <w:r>
+        <w:t>X-Token</w:t>
+      </w:r>
+      <w:commentRangeEnd w:id="2"/>
+      <w:r>
+        <w:rPr>
+          <w:rStyle w:val="CommentReference"/>
+        </w:rPr>
+        <w:commentReference w:id="2"/>
       </w:r>
       <w:r>
         <w:t>.</w:t>
@@ -207,23 +232,31 @@
           <w:numId w:val="1"/>
         </w:numPr>
       </w:pPr>
+      <w:commentRangeStart w:id="3"/>
       <w:r>
         <w:t>User session is considered expired after SESSION_TIMEOUT (</w:t>
       </w:r>
-      <w:commentRangeStart w:id="1"/>
+      <w:commentRangeStart w:id="4"/>
       <w:r>
         <w:t>20 min</w:t>
       </w:r>
-      <w:commentRangeEnd w:id="1"/>
-      <w:r>
-        <w:rPr>
-          <w:rStyle w:val="CommentReference"/>
-        </w:rPr>
-        <w:commentReference w:id="1"/>
+      <w:commentRangeEnd w:id="4"/>
+      <w:r>
+        <w:rPr>
+          <w:rStyle w:val="CommentReference"/>
+        </w:rPr>
+        <w:commentReference w:id="4"/>
       </w:r>
       <w:r>
         <w:t>) after last request sent by web browser to any of services.</w:t>
       </w:r>
+      <w:commentRangeEnd w:id="3"/>
+      <w:r>
+        <w:rPr>
+          <w:rStyle w:val="CommentReference"/>
+        </w:rPr>
+        <w:commentReference w:id="3"/>
+      </w:r>
     </w:p>
     <w:p>
       <w:pPr>
@@ -263,7 +296,7 @@
       </w:r>
     </w:p>
     <w:p>
-      <w:commentRangeStart w:id="2"/>
+      <w:commentRangeStart w:id="5"/>
       <w:r>
         <w:rPr>
           <w:rStyle w:val="Heading3Char"/>
@@ -355,12 +388,12 @@
       <w:r>
         <w:t>.</w:t>
       </w:r>
-      <w:commentRangeEnd w:id="2"/>
-      <w:r>
-        <w:rPr>
-          <w:rStyle w:val="CommentReference"/>
-        </w:rPr>
-        <w:commentReference w:id="2"/>
+      <w:commentRangeEnd w:id="5"/>
+      <w:r>
+        <w:rPr>
+          <w:rStyle w:val="CommentReference"/>
+        </w:rPr>
+        <w:commentReference w:id="5"/>
       </w:r>
     </w:p>
     <w:p>
@@ -426,7 +459,7 @@
       <w:r>
         <w:br/>
       </w:r>
-      <w:commentRangeStart w:id="4"/>
+      <w:commentRangeStart w:id="6"/>
       <w:r>
         <w:t xml:space="preserve">Returns status </w:t>
       </w:r>
@@ -445,12 +478,12 @@
       <w:r>
         <w:t>.</w:t>
       </w:r>
-      <w:commentRangeEnd w:id="4"/>
-      <w:r>
-        <w:rPr>
-          <w:rStyle w:val="CommentReference"/>
-        </w:rPr>
-        <w:commentReference w:id="4"/>
+      <w:commentRangeEnd w:id="6"/>
+      <w:r>
+        <w:rPr>
+          <w:rStyle w:val="CommentReference"/>
+        </w:rPr>
+        <w:commentReference w:id="6"/>
       </w:r>
       <w:r>
         <w:br/>
@@ -508,7 +541,21 @@
         <w:t>, operation or artifact</w:t>
       </w:r>
       <w:r>
-        <w:t xml:space="preserve"> not found.</w:t>
+        <w:t xml:space="preserve"> </w:t>
+      </w:r>
+      <w:commentRangeStart w:id="7"/>
+      <w:r>
+        <w:t>not found</w:t>
+      </w:r>
+      <w:commentRangeEnd w:id="7"/>
+      <w:r>
+        <w:rPr>
+          <w:rStyle w:val="CommentReference"/>
+        </w:rPr>
+        <w:commentReference w:id="7"/>
+      </w:r>
+      <w:r>
+        <w:t>.</w:t>
       </w:r>
       <w:r>
         <w:br/>
@@ -605,19 +652,19 @@
         </w:rPr>
         <w:t>/{op}[/{</w:t>
       </w:r>
-      <w:commentRangeStart w:id="5"/>
+      <w:commentRangeStart w:id="8"/>
       <w:r>
         <w:rPr>
           <w:rStyle w:val="Heading3Char"/>
         </w:rPr>
         <w:t>id</w:t>
       </w:r>
-      <w:commentRangeEnd w:id="5"/>
-      <w:r>
-        <w:rPr>
-          <w:rStyle w:val="CommentReference"/>
-        </w:rPr>
-        <w:commentReference w:id="5"/>
+      <w:commentRangeEnd w:id="8"/>
+      <w:r>
+        <w:rPr>
+          <w:rStyle w:val="CommentReference"/>
+        </w:rPr>
+        <w:commentReference w:id="8"/>
       </w:r>
       <w:r>
         <w:rPr>
@@ -632,7 +679,18 @@
         <w:br/>
       </w:r>
       <w:r>
-        <w:t>- where {op} – optional parameter to identify operation user indents to perform, {id} – optional parameter to identify artifact operation is requested to be performed on.</w:t>
+        <w:t xml:space="preserve">- where {op} – optional parameter to identify operation user indents to perform, </w:t>
+      </w:r>
+      <w:commentRangeStart w:id="9"/>
+      <w:r>
+        <w:t>{id} – optional parameter to identify artifact operation is requested to be performed on.</w:t>
+      </w:r>
+      <w:commentRangeEnd w:id="9"/>
+      <w:r>
+        <w:rPr>
+          <w:rStyle w:val="CommentReference"/>
+        </w:rPr>
+        <w:commentReference w:id="9"/>
       </w:r>
     </w:p>
     <w:p>
@@ -654,16 +712,24 @@
       <w:r>
         <w:t xml:space="preserve"> </w:t>
       </w:r>
-      <w:commentRangeStart w:id="6"/>
+      <w:commentRangeStart w:id="10"/>
+      <w:commentRangeStart w:id="11"/>
       <w:r>
         <w:t>Session token value is returned back via X-Token header</w:t>
       </w:r>
-      <w:commentRangeEnd w:id="6"/>
-      <w:r>
-        <w:rPr>
-          <w:rStyle w:val="CommentReference"/>
-        </w:rPr>
-        <w:commentReference w:id="6"/>
+      <w:commentRangeEnd w:id="10"/>
+      <w:r>
+        <w:rPr>
+          <w:rStyle w:val="CommentReference"/>
+        </w:rPr>
+        <w:commentReference w:id="10"/>
+      </w:r>
+      <w:commentRangeEnd w:id="11"/>
+      <w:r>
+        <w:rPr>
+          <w:rStyle w:val="CommentReference"/>
+        </w:rPr>
+        <w:commentReference w:id="11"/>
       </w:r>
       <w:r>
         <w:t>.</w:t>
@@ -817,6 +883,7 @@
       <w:pPr>
         <w:pStyle w:val="Heading3"/>
       </w:pPr>
+      <w:commentRangeStart w:id="12"/>
       <w:r>
         <w:t>POST /</w:t>
       </w:r>
@@ -830,23 +897,32 @@
       <w:r>
         <w:t>/{</w:t>
       </w:r>
-      <w:commentRangeStart w:id="7"/>
+      <w:commentRangeStart w:id="13"/>
       <w:proofErr w:type="gramEnd"/>
       <w:r>
         <w:t>id</w:t>
       </w:r>
-      <w:commentRangeEnd w:id="7"/>
+      <w:commentRangeEnd w:id="13"/>
       <w:r>
         <w:rPr>
           <w:rStyle w:val="CommentReference"/>
           <w:rFonts w:asciiTheme="minorHAnsi" w:eastAsiaTheme="minorHAnsi" w:hAnsiTheme="minorHAnsi" w:cstheme="minorBidi"/>
           <w:color w:val="auto"/>
         </w:rPr>
-        <w:commentReference w:id="7"/>
+        <w:commentReference w:id="13"/>
       </w:r>
       <w:r>
         <w:t>}</w:t>
       </w:r>
+      <w:commentRangeEnd w:id="12"/>
+      <w:r>
+        <w:rPr>
+          <w:rStyle w:val="CommentReference"/>
+          <w:rFonts w:asciiTheme="minorHAnsi" w:eastAsiaTheme="minorHAnsi" w:hAnsiTheme="minorHAnsi" w:cstheme="minorBidi"/>
+          <w:color w:val="auto"/>
+        </w:rPr>
+        <w:commentReference w:id="12"/>
+      </w:r>
     </w:p>
     <w:p>
       <w:r>
@@ -1058,16 +1134,24 @@
       <w:r>
         <w:t xml:space="preserve">Method expect to receive session token in header X-Token to identify user session. </w:t>
       </w:r>
-      <w:commentRangeStart w:id="8"/>
+      <w:commentRangeStart w:id="14"/>
+      <w:commentRangeStart w:id="15"/>
       <w:r>
         <w:t>The session token is returned thru X-Token header</w:t>
       </w:r>
-      <w:commentRangeEnd w:id="8"/>
-      <w:r>
-        <w:rPr>
-          <w:rStyle w:val="CommentReference"/>
-        </w:rPr>
-        <w:commentReference w:id="8"/>
+      <w:commentRangeEnd w:id="14"/>
+      <w:r>
+        <w:rPr>
+          <w:rStyle w:val="CommentReference"/>
+        </w:rPr>
+        <w:commentReference w:id="14"/>
+      </w:r>
+      <w:commentRangeEnd w:id="15"/>
+      <w:r>
+        <w:rPr>
+          <w:rStyle w:val="CommentReference"/>
+        </w:rPr>
+        <w:commentReference w:id="15"/>
       </w:r>
       <w:r>
         <w:t>.</w:t>
@@ -1410,8 +1494,18 @@
       <w:pPr>
         <w:pStyle w:val="Heading1"/>
       </w:pPr>
+      <w:commentRangeStart w:id="16"/>
       <w:r>
         <w:t>Behavior</w:t>
+      </w:r>
+      <w:commentRangeEnd w:id="16"/>
+      <w:r>
+        <w:rPr>
+          <w:rStyle w:val="CommentReference"/>
+          <w:rFonts w:asciiTheme="minorHAnsi" w:eastAsiaTheme="minorHAnsi" w:hAnsiTheme="minorHAnsi" w:cstheme="minorBidi"/>
+          <w:color w:val="auto"/>
+        </w:rPr>
+        <w:commentReference w:id="16"/>
       </w:r>
     </w:p>
     <w:p>
@@ -1566,7 +1660,11 @@
         <w:t xml:space="preserve">Method checks if session exists for the token provided </w:t>
       </w:r>
       <w:r>
-        <w:t xml:space="preserve">in memory cache. If not found Sessions table is checked. If found then </w:t>
+        <w:t>in memory cache</w:t>
+      </w:r>
+      <w:commentRangeStart w:id="17"/>
+      <w:r>
+        <w:t xml:space="preserve">. If not found Sessions table is checked. If found then </w:t>
       </w:r>
       <w:r>
         <w:t>user authoriz</w:t>
@@ -1577,11 +1675,19 @@
       <w:r>
         <w:t>operation on the artifact specified in optional parameters.</w:t>
       </w:r>
+      <w:commentRangeEnd w:id="17"/>
+      <w:r>
+        <w:rPr>
+          <w:rStyle w:val="CommentReference"/>
+        </w:rPr>
+        <w:commentReference w:id="17"/>
+      </w:r>
     </w:p>
     <w:p>
       <w:pPr>
         <w:pStyle w:val="Heading3"/>
       </w:pPr>
+      <w:commentRangeStart w:id="18"/>
       <w:r>
         <w:t>POST /</w:t>
       </w:r>
@@ -1599,6 +1705,15 @@
       <w:r>
         <w:t>id}</w:t>
       </w:r>
+      <w:commentRangeEnd w:id="18"/>
+      <w:r>
+        <w:rPr>
+          <w:rStyle w:val="CommentReference"/>
+          <w:rFonts w:asciiTheme="minorHAnsi" w:eastAsiaTheme="minorHAnsi" w:hAnsiTheme="minorHAnsi" w:cstheme="minorBidi"/>
+          <w:color w:val="auto"/>
+        </w:rPr>
+        <w:commentReference w:id="18"/>
+      </w:r>
     </w:p>
     <w:p>
       <w:r>
@@ -1646,6 +1761,7 @@
       <w:r>
         <w:t xml:space="preserve"> </w:t>
       </w:r>
+      <w:commentRangeStart w:id="19"/>
       <w:r>
         <w:t>Session token</w:t>
       </w:r>
@@ -1675,6 +1791,13 @@
       <w:r>
         <w:t>.</w:t>
       </w:r>
+      <w:commentRangeEnd w:id="19"/>
+      <w:r>
+        <w:rPr>
+          <w:rStyle w:val="CommentReference"/>
+        </w:rPr>
+        <w:commentReference w:id="19"/>
+      </w:r>
     </w:p>
     <w:p>
       <w:r>
@@ -1809,6 +1932,8 @@
       <w:r>
         <w:t>.</w:t>
       </w:r>
+      <w:bookmarkStart w:id="20" w:name="_GoBack"/>
+      <w:bookmarkEnd w:id="20"/>
     </w:p>
     <w:p>
       <w:pPr>
@@ -1998,7 +2123,7 @@
       </w:r>
     </w:p>
   </w:comment>
-  <w:comment w:id="1" w:author="Alex Folomechine" w:date="2015-09-29T09:09:00Z" w:initials="AF">
+  <w:comment w:id="1" w:author="Munish Saini" w:date="2015-10-05T09:01:00Z" w:initials="MS">
     <w:p>
       <w:pPr>
         <w:pStyle w:val="CommentText"/>
@@ -2010,11 +2135,78 @@
         <w:annotationRef/>
       </w:r>
       <w:r>
+        <w:t xml:space="preserve">OWASP suggests that the session length be </w:t>
+      </w:r>
+      <w:proofErr w:type="spellStart"/>
+      <w:r>
+        <w:t>atleast</w:t>
+      </w:r>
+      <w:proofErr w:type="spellEnd"/>
+      <w:r>
+        <w:t xml:space="preserve"> 128 bits. (</w:t>
+      </w:r>
+      <w:r>
+        <w:t>https://www.owasp.org/index.php/Session_Management_Cheat_Sheet</w:t>
+      </w:r>
+      <w:r>
+        <w:t>)</w:t>
+      </w:r>
+    </w:p>
+  </w:comment>
+  <w:comment w:id="2" w:author="Munish Saini" w:date="2015-10-05T09:01:00Z" w:initials="MS">
+    <w:p>
+      <w:pPr>
+        <w:pStyle w:val="CommentText"/>
+      </w:pPr>
+      <w:r>
+        <w:rPr>
+          <w:rStyle w:val="CommentReference"/>
+        </w:rPr>
+        <w:annotationRef/>
+      </w:r>
+      <w:r>
+        <w:t>Why are we using a MIME header (Content-Transfer-Encoding)?</w:t>
+      </w:r>
+    </w:p>
+    <w:p>
+      <w:pPr>
+        <w:pStyle w:val="CommentText"/>
+      </w:pPr>
+    </w:p>
+  </w:comment>
+  <w:comment w:id="4" w:author="Alex Folomechine" w:date="2015-09-29T09:09:00Z" w:initials="AF">
+    <w:p>
+      <w:pPr>
+        <w:pStyle w:val="CommentText"/>
+      </w:pPr>
+      <w:r>
+        <w:rPr>
+          <w:rStyle w:val="CommentReference"/>
+        </w:rPr>
+        <w:annotationRef/>
+      </w:r>
+      <w:r>
         <w:t>Should the session timeout be configurable?</w:t>
       </w:r>
     </w:p>
   </w:comment>
-  <w:comment w:id="2" w:author="Alex Folomechine" w:date="2015-10-04T20:40:00Z" w:initials="AF">
+  <w:comment w:id="3" w:author="Munish Saini" w:date="2015-10-05T09:02:00Z" w:initials="MS">
+    <w:p>
+      <w:pPr>
+        <w:pStyle w:val="CommentText"/>
+      </w:pPr>
+      <w:r>
+        <w:rPr>
+          <w:rStyle w:val="CommentReference"/>
+        </w:rPr>
+        <w:annotationRef/>
+      </w:r>
+      <w:r>
+        <w:t>Usually it is best practice to send authentication token expiration time along with token in a different header? Where is that header?</w:t>
+      </w:r>
+    </w:p>
+  </w:comment>
+  <w:comment w:id="5" w:author="Alex Folomechine" w:date="2015-10-04T20:40:00Z" w:initials="AF">
     <w:p>
       <w:pPr>
         <w:pStyle w:val="CommentText"/>
@@ -2033,19 +2225,7 @@
           <w:rPr>
             <w:rStyle w:val="Hyperlink"/>
           </w:rPr>
-          <w:t>https://blueprintsys.sharepoint.com/rnd/_layouts/15/WopiFrame.aspx?sourcedoc={73698C82-FCB3-42FC-</w:t>
-        </w:r>
-        <w:r>
-          <w:rPr>
-            <w:rStyle w:val="Hyperlink"/>
-          </w:rPr>
-          <w:t>A</w:t>
-        </w:r>
-        <w:r>
-          <w:rPr>
-            <w:rStyle w:val="Hyperlink"/>
-          </w:rPr>
-          <w:t>5A1-F0F2588B2850}&amp;file=URIs%20for%20REST%20API.docx&amp;action=default&amp;DefaultItemOpen=1&amp;wdparaid=43F41E14</w:t>
+          <w:t>https://blueprintsys.sharepoint.com/rnd/_layouts/15/WopiFrame.aspx?sourcedoc={73698C82-FCB3-42FC-A5A1-F0F2588B2850}&amp;file=URIs%20for%20REST%20API.docx&amp;action=default&amp;DefaultItemOpen=1&amp;wdparaid=43F41E14</w:t>
         </w:r>
       </w:hyperlink>
     </w:p>
@@ -2053,11 +2233,9 @@
       <w:pPr>
         <w:pStyle w:val="CommentText"/>
       </w:pPr>
-      <w:bookmarkStart w:id="3" w:name="_GoBack"/>
-      <w:bookmarkEnd w:id="3"/>
     </w:p>
   </w:comment>
-  <w:comment w:id="4" w:author="Alex Folomechine" w:date="2015-10-05T07:51:00Z" w:initials="AF">
+  <w:comment w:id="6" w:author="Alex Folomechine" w:date="2015-10-05T07:51:00Z" w:initials="AF">
     <w:p>
       <w:pPr>
         <w:pStyle w:val="CommentText"/>
@@ -2073,7 +2251,7 @@
       </w:r>
     </w:p>
   </w:comment>
-  <w:comment w:id="5" w:author="Alex Folomechine" w:date="2015-10-05T07:44:00Z" w:initials="AF">
+  <w:comment w:id="7" w:author="Munish Saini" w:date="2015-10-05T09:02:00Z" w:initials="MS">
     <w:p>
       <w:pPr>
         <w:pStyle w:val="CommentText"/>
@@ -2085,6 +2263,22 @@
         <w:annotationRef/>
       </w:r>
       <w:r>
+        <w:t>What is the difference between Session not found and Session not recognized (404 vs 403)?</w:t>
+      </w:r>
+    </w:p>
+  </w:comment>
+  <w:comment w:id="8" w:author="Alex Folomechine" w:date="2015-10-05T07:44:00Z" w:initials="AF">
+    <w:p>
+      <w:pPr>
+        <w:pStyle w:val="CommentText"/>
+      </w:pPr>
+      <w:r>
+        <w:rPr>
+          <w:rStyle w:val="CommentReference"/>
+        </w:rPr>
+        <w:annotationRef/>
+      </w:r>
+      <w:r>
         <w:t xml:space="preserve">For readability, I suggest to name the parameter </w:t>
       </w:r>
       <w:proofErr w:type="spellStart"/>
@@ -2097,7 +2291,7 @@
       </w:r>
     </w:p>
   </w:comment>
-  <w:comment w:id="6" w:author="Alex Folomechine" w:date="2015-10-05T07:33:00Z" w:initials="AF">
+  <w:comment w:id="9" w:author="Munish Saini" w:date="2015-10-05T09:02:00Z" w:initials="MS">
     <w:p>
       <w:pPr>
         <w:pStyle w:val="CommentText"/>
@@ -2109,11 +2303,32 @@
         <w:annotationRef/>
       </w:r>
       <w:r>
+        <w:t>So this is also the authorization service? Would this overload the system? Why should we ask the user to extend the session and authorization in this call?</w:t>
+      </w:r>
+    </w:p>
+  </w:comment>
+  <w:comment w:id="10" w:author="Alex Folomechine" w:date="2015-10-05T07:33:00Z" w:initials="AF">
+    <w:p>
+      <w:pPr>
+        <w:pStyle w:val="CommentText"/>
+      </w:pPr>
+      <w:r>
+        <w:rPr>
+          <w:rStyle w:val="CommentReference"/>
+        </w:rPr>
+        <w:annotationRef/>
+      </w:r>
+      <w:r>
         <w:t>Is this the same token that is the request? If yes, why do we need the token back?</w:t>
       </w:r>
     </w:p>
+    <w:p>
+      <w:pPr>
+        <w:pStyle w:val="CommentText"/>
+      </w:pPr>
+    </w:p>
   </w:comment>
-  <w:comment w:id="7" w:author="Alex Folomechine" w:date="2015-10-05T07:46:00Z" w:initials="AF">
+  <w:comment w:id="11" w:author="Munish Saini" w:date="2015-10-05T09:04:00Z" w:initials="MS">
     <w:p>
       <w:pPr>
         <w:pStyle w:val="CommentText"/>
@@ -2125,14 +2340,27 @@
         <w:annotationRef/>
       </w:r>
       <w:r>
+        <w:t>Is this extending the same token or generating a new token?</w:t>
+      </w:r>
+    </w:p>
+  </w:comment>
+  <w:comment w:id="13" w:author="Alex Folomechine" w:date="2015-10-05T07:46:00Z" w:initials="AF">
+    <w:p>
+      <w:pPr>
+        <w:pStyle w:val="CommentText"/>
+      </w:pPr>
+      <w:r>
+        <w:rPr>
+          <w:rStyle w:val="CommentReference"/>
+        </w:rPr>
+        <w:annotationRef/>
+      </w:r>
+      <w:r>
         <w:t xml:space="preserve">For readability, I suggest to name the parameter </w:t>
       </w:r>
       <w:proofErr w:type="spellStart"/>
       <w:r>
-        <w:t>user</w:t>
-      </w:r>
-      <w:r>
-        <w:t>Id</w:t>
+        <w:t>userId</w:t>
       </w:r>
       <w:proofErr w:type="spellEnd"/>
       <w:r>
@@ -2140,7 +2368,7 @@
       </w:r>
     </w:p>
   </w:comment>
-  <w:comment w:id="8" w:author="Alex Folomechine" w:date="2015-10-05T07:38:00Z" w:initials="AF">
+  <w:comment w:id="12" w:author="Munish Saini" w:date="2015-10-05T09:04:00Z" w:initials="MS">
     <w:p>
       <w:pPr>
         <w:pStyle w:val="CommentText"/>
@@ -2152,8 +2380,153 @@
         <w:annotationRef/>
       </w:r>
       <w:r>
+        <w:t>For POST, if the user has already received a token which is still valid, we will invalidate the session and delete it and create a new one? Also, how many concurrent tokens can be generated for a user? One (no concurrency)?</w:t>
+      </w:r>
+    </w:p>
+  </w:comment>
+  <w:comment w:id="14" w:author="Alex Folomechine" w:date="2015-10-05T07:38:00Z" w:initials="AF">
+    <w:p>
+      <w:pPr>
+        <w:pStyle w:val="CommentText"/>
+      </w:pPr>
+      <w:r>
+        <w:rPr>
+          <w:rStyle w:val="CommentReference"/>
+        </w:rPr>
+        <w:annotationRef/>
+      </w:r>
+      <w:r>
         <w:t>Again, why do we need to return the token?</w:t>
       </w:r>
+    </w:p>
+  </w:comment>
+  <w:comment w:id="15" w:author="Munish Saini" w:date="2015-10-05T09:04:00Z" w:initials="MS">
+    <w:p>
+      <w:pPr>
+        <w:pStyle w:val="CommentText"/>
+      </w:pPr>
+      <w:r>
+        <w:rPr>
+          <w:rStyle w:val="CommentReference"/>
+        </w:rPr>
+        <w:annotationRef/>
+      </w:r>
+      <w:r>
+        <w:rPr>
+          <w:rStyle w:val="CommentReference"/>
+        </w:rPr>
+        <w:annotationRef/>
+      </w:r>
+      <w:r>
+        <w:t>I agree. The X-Token header should be empty at this stage.</w:t>
+      </w:r>
+    </w:p>
+    <w:p>
+      <w:pPr>
+        <w:pStyle w:val="CommentText"/>
+      </w:pPr>
+    </w:p>
+  </w:comment>
+  <w:comment w:id="16" w:author="Munish Saini" w:date="2015-10-05T09:07:00Z" w:initials="MS">
+    <w:p>
+      <w:pPr>
+        <w:pStyle w:val="CommentText"/>
+      </w:pPr>
+      <w:r>
+        <w:rPr>
+          <w:rStyle w:val="CommentReference"/>
+        </w:rPr>
+        <w:annotationRef/>
+      </w:r>
+      <w:r>
+        <w:rPr>
+          <w:rStyle w:val="CommentReference"/>
+        </w:rPr>
+        <w:annotationRef/>
+      </w:r>
+      <w:r>
+        <w:t>How are sessions cleaned up</w:t>
+      </w:r>
+      <w:r>
+        <w:t xml:space="preserve"> by the system</w:t>
+      </w:r>
+      <w:r>
+        <w:t>? Are they regularly cleaned up from the database once they are expired?</w:t>
+      </w:r>
+    </w:p>
+    <w:p>
+      <w:pPr>
+        <w:pStyle w:val="CommentText"/>
+      </w:pPr>
+    </w:p>
+  </w:comment>
+  <w:comment w:id="17" w:author="Munish Saini" w:date="2015-10-05T09:07:00Z" w:initials="MS">
+    <w:p>
+      <w:pPr>
+        <w:pStyle w:val="CommentText"/>
+      </w:pPr>
+      <w:r>
+        <w:rPr>
+          <w:rStyle w:val="CommentReference"/>
+        </w:rPr>
+        <w:annotationRef/>
+      </w:r>
+      <w:r>
+        <w:t>This also has a side effect of extending the session</w:t>
+      </w:r>
+    </w:p>
+    <w:p>
+      <w:pPr>
+        <w:pStyle w:val="CommentText"/>
+      </w:pPr>
+    </w:p>
+  </w:comment>
+  <w:comment w:id="18" w:author="Munish Saini" w:date="2015-10-05T09:07:00Z" w:initials="MS">
+    <w:p>
+      <w:pPr>
+        <w:pStyle w:val="CommentText"/>
+      </w:pPr>
+      <w:r>
+        <w:rPr>
+          <w:rStyle w:val="CommentReference"/>
+        </w:rPr>
+        <w:annotationRef/>
+      </w:r>
+      <w:r>
+        <w:t>Should a post operation have a side effect of deleting sessions? I think the Use Case we are trying to solve is when the user is logging in from a different browser or trying to re-login after browser crash or close without having logged out?</w:t>
+      </w:r>
+    </w:p>
+    <w:p>
+      <w:pPr>
+        <w:pStyle w:val="CommentText"/>
+      </w:pPr>
+    </w:p>
+  </w:comment>
+  <w:comment w:id="19" w:author="Munish Saini" w:date="2015-10-05T09:07:00Z" w:initials="MS">
+    <w:p>
+      <w:pPr>
+        <w:pStyle w:val="CommentText"/>
+      </w:pPr>
+      <w:r>
+        <w:rPr>
+          <w:rStyle w:val="CommentReference"/>
+        </w:rPr>
+        <w:annotationRef/>
+      </w:r>
+      <w:r>
+        <w:t>Does the token not contain any other information? So this</w:t>
+      </w:r>
+      <w:r>
+        <w:t xml:space="preserve"> is just a random GUID generated</w:t>
+      </w:r>
+      <w:r>
+        <w:t>?</w:t>
+      </w:r>
+    </w:p>
+    <w:p>
+      <w:pPr>
+        <w:pStyle w:val="CommentText"/>
+      </w:pPr>
     </w:p>
   </w:comment>
 </w:comments>
@@ -2162,13 +2535,25 @@
 <file path=word/commentsExtended.xml><?xml version="1.0" encoding="utf-8"?>
 <w15:commentsEx xmlns:wpc="http://schemas.microsoft.com/office/word/2010/wordprocessingCanvas" xmlns:mc="http://schemas.openxmlformats.org/markup-compatibility/2006" xmlns:o="urn:schemas-microsoft-com:office:office" xmlns:r="http://schemas.openxmlformats.org/officeDocument/2006/relationships" xmlns:m="http://schemas.openxmlformats.org/officeDocument/2006/math" xmlns:v="urn:schemas-microsoft-com:vml" xmlns:wp14="http://schemas.microsoft.com/office/word/2010/wordprocessingDrawing" xmlns:wp="http://schemas.openxmlformats.org/drawingml/2006/wordprocessingDrawing" xmlns:w10="urn:schemas-microsoft-com:office:word" xmlns:w="http://schemas.openxmlformats.org/wordprocessingml/2006/main" xmlns:w14="http://schemas.microsoft.com/office/word/2010/wordml" xmlns:w15="http://schemas.microsoft.com/office/word/2012/wordml" xmlns:wpg="http://schemas.microsoft.com/office/word/2010/wordprocessingGroup" xmlns:wpi="http://schemas.microsoft.com/office/word/2010/wordprocessingInk" xmlns:wne="http://schemas.microsoft.com/office/word/2006/wordml" xmlns:wps="http://schemas.microsoft.com/office/word/2010/wordprocessingShape" mc:Ignorable="w14 w15 wp14">
   <w15:commentEx w15:paraId="3A27CCE0" w15:done="0"/>
+  <w15:commentEx w15:paraId="0783D3B8" w15:done="0"/>
+  <w15:commentEx w15:paraId="5EB3E513" w15:done="0"/>
   <w15:commentEx w15:paraId="23EB9095" w15:done="0"/>
+  <w15:commentEx w15:paraId="1D2A1446" w15:done="0"/>
   <w15:commentEx w15:paraId="7CD68ED2" w15:done="0"/>
   <w15:commentEx w15:paraId="2B38F3FD" w15:done="0"/>
+  <w15:commentEx w15:paraId="7ED09A2C" w15:done="0"/>
   <w15:commentEx w15:paraId="6BC8AF24" w15:done="0"/>
-  <w15:commentEx w15:paraId="55EEAD35" w15:done="0"/>
+  <w15:commentEx w15:paraId="778C2C43" w15:done="0"/>
+  <w15:commentEx w15:paraId="5F38D2EE" w15:done="0"/>
+  <w15:commentEx w15:paraId="338B0493" w15:paraIdParent="5F38D2EE" w15:done="0"/>
   <w15:commentEx w15:paraId="71D3A87C" w15:done="0"/>
+  <w15:commentEx w15:paraId="67FCF3B8" w15:done="0"/>
   <w15:commentEx w15:paraId="79C2E8C4" w15:done="0"/>
+  <w15:commentEx w15:paraId="608F2993" w15:paraIdParent="79C2E8C4" w15:done="0"/>
+  <w15:commentEx w15:paraId="5AE62C3A" w15:done="0"/>
+  <w15:commentEx w15:paraId="7D5BE19B" w15:done="0"/>
+  <w15:commentEx w15:paraId="3298653C" w15:done="0"/>
+  <w15:commentEx w15:paraId="1A49B781" w15:done="0"/>
 </w15:commentsEx>
 </file>
 
@@ -2273,6 +2658,9 @@
 <w15:people xmlns:wpc="http://schemas.microsoft.com/office/word/2010/wordprocessingCanvas" xmlns:mc="http://schemas.openxmlformats.org/markup-compatibility/2006" xmlns:o="urn:schemas-microsoft-com:office:office" xmlns:r="http://schemas.openxmlformats.org/officeDocument/2006/relationships" xmlns:m="http://schemas.openxmlformats.org/officeDocument/2006/math" xmlns:v="urn:schemas-microsoft-com:vml" xmlns:wp14="http://schemas.microsoft.com/office/word/2010/wordprocessingDrawing" xmlns:wp="http://schemas.openxmlformats.org/drawingml/2006/wordprocessingDrawing" xmlns:w10="urn:schemas-microsoft-com:office:word" xmlns:w="http://schemas.openxmlformats.org/wordprocessingml/2006/main" xmlns:w14="http://schemas.microsoft.com/office/word/2010/wordml" xmlns:w15="http://schemas.microsoft.com/office/word/2012/wordml" xmlns:wpg="http://schemas.microsoft.com/office/word/2010/wordprocessingGroup" xmlns:wpi="http://schemas.microsoft.com/office/word/2010/wordprocessingInk" xmlns:wne="http://schemas.microsoft.com/office/word/2006/wordml" xmlns:wps="http://schemas.microsoft.com/office/word/2010/wordprocessingShape" mc:Ignorable="w14 w15 wp14">
   <w15:person w15:author="Alex Folomechine">
     <w15:presenceInfo w15:providerId="AD" w15:userId="S-1-5-21-3254989100-2422744908-3511617889-1189"/>
+  </w15:person>
+  <w15:person w15:author="Munish Saini">
+    <w15:presenceInfo w15:providerId="AD" w15:userId="S-1-5-21-3254989100-2422744908-3511617889-2342"/>
   </w15:person>
 </w15:people>
 </file>

</xml_diff>